<commit_message>
Advanced Routing + Params
</commit_message>
<xml_diff>
--- a/New_Technology/Ng2_docs.docx
+++ b/New_Technology/Ng2_docs.docx
@@ -5,63 +5,95 @@
     <w:p>
       <w:pPr>
         <w:pStyle w:val="Titel"/>
-      </w:pPr>
-      <w:r>
-        <w:t xml:space="preserve">New Technology: </w:t>
-      </w:r>
-      <w:proofErr w:type="spellStart"/>
-      <w:r>
-        <w:t>Angular</w:t>
-      </w:r>
-      <w:proofErr w:type="spellEnd"/>
-      <w:r>
-        <w:t xml:space="preserve"> 2</w:t>
+        <w:rPr>
+          <w:lang w:val="en-US"/>
+        </w:rPr>
+      </w:pPr>
+      <w:r>
+        <w:rPr>
+          <w:lang w:val="en-US"/>
+        </w:rPr>
+        <w:t>New Technology: Angular 2</w:t>
       </w:r>
     </w:p>
     <w:p>
       <w:pPr>
         <w:pStyle w:val="Kop1"/>
-      </w:pPr>
-      <w:proofErr w:type="spellStart"/>
-      <w:r>
+        <w:rPr>
+          <w:lang w:val="en-US"/>
+        </w:rPr>
+      </w:pPr>
+      <w:r>
+        <w:rPr>
+          <w:lang w:val="en-US"/>
+        </w:rPr>
         <w:t>Findings</w:t>
       </w:r>
-      <w:proofErr w:type="spellEnd"/>
-    </w:p>
-    <w:p/>
+    </w:p>
+    <w:p>
+      <w:pPr>
+        <w:rPr>
+          <w:lang w:val="en-US"/>
+        </w:rPr>
+      </w:pPr>
+    </w:p>
     <w:p>
       <w:pPr>
         <w:pStyle w:val="Kop1"/>
-      </w:pPr>
-      <w:r>
+        <w:rPr>
+          <w:lang w:val="en-US"/>
+        </w:rPr>
+      </w:pPr>
+      <w:r>
+        <w:rPr>
+          <w:lang w:val="en-US"/>
+        </w:rPr>
         <w:t>Sources</w:t>
       </w:r>
     </w:p>
     <w:p>
+      <w:pPr>
+        <w:rPr>
+          <w:lang w:val="en-US"/>
+        </w:rPr>
+      </w:pPr>
       <w:hyperlink r:id="rId5" w:history="1">
         <w:r>
           <w:rPr>
             <w:rStyle w:val="Hyperlink"/>
+            <w:lang w:val="en-US"/>
           </w:rPr>
           <w:t>http://www.angular2.com/</w:t>
         </w:r>
       </w:hyperlink>
     </w:p>
     <w:p>
+      <w:pPr>
+        <w:rPr>
+          <w:lang w:val="en-US"/>
+        </w:rPr>
+      </w:pPr>
       <w:hyperlink r:id="rId6" w:history="1">
         <w:r>
           <w:rPr>
             <w:rStyle w:val="Hyperlink"/>
+            <w:lang w:val="en-US"/>
           </w:rPr>
           <w:t>https://www.pluralsight.com/</w:t>
         </w:r>
       </w:hyperlink>
     </w:p>
     <w:p>
+      <w:pPr>
+        <w:rPr>
+          <w:lang w:val="en-US"/>
+        </w:rPr>
+      </w:pPr>
       <w:hyperlink r:id="rId7" w:history="1">
         <w:r>
           <w:rPr>
             <w:rStyle w:val="Hyperlink"/>
+            <w:lang w:val="en-US"/>
           </w:rPr>
           <w:t>https://jcoop.io/angular-2-practice-exercises/</w:t>
         </w:r>
@@ -108,57 +140,20 @@
         </w:numPr>
       </w:pPr>
       <w:r>
-        <w:t xml:space="preserve">Start </w:t>
-      </w:r>
-      <w:proofErr w:type="spellStart"/>
-      <w:r>
-        <w:t>Pluralsight</w:t>
-      </w:r>
-      <w:proofErr w:type="spellEnd"/>
-      <w:r>
-        <w:t xml:space="preserve"> course: </w:t>
-      </w:r>
-      <w:proofErr w:type="spellStart"/>
-      <w:r>
-        <w:t>Angular</w:t>
-      </w:r>
-      <w:proofErr w:type="spellEnd"/>
-      <w:r>
-        <w:t xml:space="preserve"> Fundamentals</w:t>
-      </w:r>
-    </w:p>
-    <w:p>
-      <w:pPr>
-        <w:pStyle w:val="Lijstalinea"/>
-        <w:numPr>
-          <w:ilvl w:val="0"/>
-          <w:numId w:val="2"/>
-        </w:numPr>
-      </w:pPr>
-      <w:r>
-        <w:t xml:space="preserve">Learning </w:t>
-      </w:r>
-      <w:proofErr w:type="spellStart"/>
-      <w:r>
-        <w:t>about</w:t>
-      </w:r>
-      <w:proofErr w:type="spellEnd"/>
-      <w:r>
-        <w:t xml:space="preserve"> </w:t>
-      </w:r>
-      <w:proofErr w:type="spellStart"/>
-      <w:r>
-        <w:t>SystemJS</w:t>
-      </w:r>
-      <w:proofErr w:type="spellEnd"/>
-      <w:r>
-        <w:t xml:space="preserve"> Module </w:t>
-      </w:r>
-      <w:proofErr w:type="spellStart"/>
-      <w:r>
-        <w:t>Loading</w:t>
-      </w:r>
-      <w:proofErr w:type="spellEnd"/>
+        <w:t>Start Pluralsight course: Angular Fundamentals</w:t>
+      </w:r>
+    </w:p>
+    <w:p>
+      <w:pPr>
+        <w:pStyle w:val="Lijstalinea"/>
+        <w:numPr>
+          <w:ilvl w:val="0"/>
+          <w:numId w:val="2"/>
+        </w:numPr>
+      </w:pPr>
+      <w:r>
+        <w:t>Learning about SystemJS Module Loading</w:t>
+      </w:r>
     </w:p>
     <w:p>
       <w:pPr>
@@ -259,21 +254,7 @@
         <w:rPr>
           <w:lang w:val="en-US"/>
         </w:rPr>
-        <w:t xml:space="preserve">Parent &lt;-&gt; Child </w:t>
-      </w:r>
-      <w:proofErr w:type="spellStart"/>
-      <w:r>
-        <w:rPr>
-          <w:lang w:val="en-US"/>
-        </w:rPr>
-        <w:t>Comms</w:t>
-      </w:r>
-      <w:proofErr w:type="spellEnd"/>
-      <w:r>
-        <w:rPr>
-          <w:lang w:val="en-US"/>
-        </w:rPr>
-        <w:t xml:space="preserve"> via Input and Output Events</w:t>
+        <w:t>Parent &lt;-&gt; Child Comms via Input and Output Events</w:t>
       </w:r>
     </w:p>
     <w:p>
@@ -377,42 +358,24 @@
           <w:lang w:val="en-US"/>
         </w:rPr>
       </w:pPr>
-      <w:proofErr w:type="spellStart"/>
       <w:r>
         <w:rPr>
           <w:lang w:val="en-US"/>
         </w:rPr>
         <w:t>ngFor</w:t>
       </w:r>
-      <w:proofErr w:type="spellEnd"/>
-      <w:r>
-        <w:rPr>
-          <w:lang w:val="en-US"/>
-        </w:rPr>
-        <w:t xml:space="preserve">, </w:t>
-      </w:r>
-      <w:proofErr w:type="spellStart"/>
-      <w:r>
-        <w:rPr>
-          <w:lang w:val="en-US"/>
-        </w:rPr>
-        <w:t>ngIf</w:t>
-      </w:r>
-      <w:proofErr w:type="spellEnd"/>
-      <w:r>
-        <w:rPr>
-          <w:lang w:val="en-US"/>
-        </w:rPr>
-        <w:t xml:space="preserve">, </w:t>
-      </w:r>
-      <w:proofErr w:type="spellStart"/>
-      <w:r>
-        <w:rPr>
-          <w:lang w:val="en-US"/>
-        </w:rPr>
-        <w:t>ngSwitch</w:t>
-      </w:r>
-      <w:proofErr w:type="spellEnd"/>
+      <w:r>
+        <w:rPr>
+          <w:lang w:val="en-US"/>
+        </w:rPr>
+        <w:t>, ngIf</w:t>
+      </w:r>
+      <w:r>
+        <w:rPr>
+          <w:lang w:val="en-US"/>
+        </w:rPr>
+        <w:t>, ngSwitch</w:t>
+      </w:r>
       <w:r>
         <w:rPr>
           <w:lang w:val="en-US"/>
@@ -467,28 +430,18 @@
           <w:lang w:val="en-US"/>
         </w:rPr>
       </w:pPr>
-      <w:proofErr w:type="spellStart"/>
       <w:r>
         <w:rPr>
           <w:lang w:val="en-US"/>
         </w:rPr>
         <w:t>ngClass</w:t>
       </w:r>
-      <w:proofErr w:type="spellEnd"/>
-      <w:r>
-        <w:rPr>
-          <w:lang w:val="en-US"/>
-        </w:rPr>
-        <w:t xml:space="preserve">, </w:t>
-      </w:r>
-      <w:proofErr w:type="spellStart"/>
-      <w:r>
-        <w:rPr>
-          <w:lang w:val="en-US"/>
-        </w:rPr>
-        <w:t>ngStyle</w:t>
-      </w:r>
-      <w:proofErr w:type="spellEnd"/>
+      <w:r>
+        <w:rPr>
+          <w:lang w:val="en-US"/>
+        </w:rPr>
+        <w:t>, ngStyle</w:t>
+      </w:r>
     </w:p>
     <w:p>
       <w:pPr>
@@ -525,9 +478,60 @@
           <w:lang w:val="en-US"/>
         </w:rPr>
         <w:t xml:space="preserve"> party</w:t>
+      </w:r>
+    </w:p>
+    <w:p>
+      <w:pPr>
+        <w:rPr>
+          <w:b/>
+          <w:lang w:val="en-US"/>
+        </w:rPr>
+      </w:pPr>
+      <w:r>
+        <w:rPr>
+          <w:b/>
+          <w:lang w:val="en-US"/>
+        </w:rPr>
+        <w:t>31-07</w:t>
+      </w:r>
+    </w:p>
+    <w:p>
+      <w:pPr>
+        <w:pStyle w:val="Lijstalinea"/>
+        <w:numPr>
+          <w:ilvl w:val="0"/>
+          <w:numId w:val="2"/>
+        </w:numPr>
+        <w:rPr>
+          <w:lang w:val="en-US"/>
+        </w:rPr>
+      </w:pPr>
+      <w:r>
+        <w:rPr>
+          <w:lang w:val="en-US"/>
+        </w:rPr>
+        <w:t>Continue Pluralsight Angular Fundamentals</w:t>
       </w:r>
       <w:bookmarkStart w:id="0" w:name="_GoBack"/>
       <w:bookmarkEnd w:id="0"/>
+    </w:p>
+    <w:p>
+      <w:pPr>
+        <w:pStyle w:val="Lijstalinea"/>
+        <w:numPr>
+          <w:ilvl w:val="0"/>
+          <w:numId w:val="2"/>
+        </w:numPr>
+        <w:rPr>
+          <w:lang w:val="en-US"/>
+        </w:rPr>
+      </w:pPr>
+      <w:r>
+        <w:rPr>
+          <w:lang w:val="en-US"/>
+        </w:rPr>
+        <w:t>Basic Routing, Routing Params, …</w:t>
+      </w:r>
     </w:p>
     <w:sectPr>
       <w:pgSz w:w="12240" w:h="15840"/>

</xml_diff>

<commit_message>
Hooking up API to Frontend
</commit_message>
<xml_diff>
--- a/New_Technology/Ng2_docs.docx
+++ b/New_Technology/Ng2_docs.docx
@@ -1014,6 +1014,50 @@
           <w:lang w:val="en-US"/>
         </w:rPr>
         <w:t>Advanced Input/Output Setters</w:t>
+      </w:r>
+    </w:p>
+    <w:p>
+      <w:pPr>
+        <w:pStyle w:val="Lijstalinea"/>
+        <w:numPr>
+          <w:ilvl w:val="0"/>
+          <w:numId w:val="3"/>
+        </w:numPr>
+        <w:rPr>
+          <w:b/>
+          <w:lang w:val="en-US"/>
+        </w:rPr>
+      </w:pPr>
+      <w:r>
+        <w:rPr>
+          <w:lang w:val="en-US"/>
+        </w:rPr>
+        <w:t>HTTP, Observables, Rx</w:t>
+      </w:r>
+      <w:r>
+        <w:rPr>
+          <w:lang w:val="en-US"/>
+        </w:rPr>
+        <w:t xml:space="preserve"> with CRUD</w:t>
+      </w:r>
+    </w:p>
+    <w:p>
+      <w:pPr>
+        <w:pStyle w:val="Lijstalinea"/>
+        <w:numPr>
+          <w:ilvl w:val="0"/>
+          <w:numId w:val="3"/>
+        </w:numPr>
+        <w:rPr>
+          <w:b/>
+          <w:lang w:val="en-US"/>
+        </w:rPr>
+      </w:pPr>
+      <w:r>
+        <w:rPr>
+          <w:lang w:val="en-US"/>
+        </w:rPr>
+        <w:t>Authentication</w:t>
       </w:r>
       <w:bookmarkStart w:id="0" w:name="_GoBack"/>
       <w:bookmarkEnd w:id="0"/>

</xml_diff>

<commit_message>
Writing up NT docs
</commit_message>
<xml_diff>
--- a/New_Technology/Ng2_docs.docx
+++ b/New_Technology/Ng2_docs.docx
@@ -32,6 +32,840 @@
     </w:p>
     <w:p>
       <w:pPr>
+        <w:pStyle w:val="Ondertitel"/>
+        <w:rPr>
+          <w:lang w:val="en-US"/>
+        </w:rPr>
+      </w:pPr>
+      <w:r>
+        <w:rPr>
+          <w:lang w:val="en-US"/>
+        </w:rPr>
+        <w:t>Description</w:t>
+      </w:r>
+    </w:p>
+    <w:p>
+      <w:pPr>
+        <w:rPr>
+          <w:lang w:val="en-US"/>
+        </w:rPr>
+      </w:pPr>
+      <w:r>
+        <w:rPr>
+          <w:lang w:val="en-US"/>
+        </w:rPr>
+        <w:t>Angular 2</w:t>
+      </w:r>
+      <w:r>
+        <w:rPr>
+          <w:lang w:val="en-US"/>
+        </w:rPr>
+        <w:t xml:space="preserve"> or Ng2,</w:t>
+      </w:r>
+      <w:r>
+        <w:rPr>
+          <w:lang w:val="en-US"/>
+        </w:rPr>
+        <w:t xml:space="preserve"> is a front-end open-source framework written in JavaScript</w:t>
+      </w:r>
+      <w:r>
+        <w:rPr>
+          <w:lang w:val="en-US"/>
+        </w:rPr>
+        <w:t xml:space="preserve"> more so Types</w:t>
+      </w:r>
+      <w:r>
+        <w:rPr>
+          <w:lang w:val="en-US"/>
+        </w:rPr>
+        <w:t>cript, a superset of JavaScript</w:t>
+      </w:r>
+      <w:r>
+        <w:rPr>
+          <w:lang w:val="en-US"/>
+        </w:rPr>
+        <w:t xml:space="preserve"> and works with ES6 modules</w:t>
+      </w:r>
+      <w:r>
+        <w:rPr>
+          <w:lang w:val="en-US"/>
+        </w:rPr>
+        <w:t xml:space="preserve">. The framework is often referred to as a MV* or MVW (Model-View-Whatever) because of its flexibility </w:t>
+      </w:r>
+      <w:r>
+        <w:rPr>
+          <w:lang w:val="en-US"/>
+        </w:rPr>
+        <w:t>to separate the logic to present your business logic and application state. Traditionally this was MVC or MVVM, but because of the mixed usages of both structures it was renamed.</w:t>
+      </w:r>
+    </w:p>
+    <w:p>
+      <w:pPr>
+        <w:rPr>
+          <w:lang w:val="en-US"/>
+        </w:rPr>
+      </w:pPr>
+      <w:r>
+        <w:rPr>
+          <w:lang w:val="en-US"/>
+        </w:rPr>
+        <w:t>Angular 2 is mainly being updated by Google and a community of contributors on GitHub.</w:t>
+      </w:r>
+      <w:r>
+        <w:rPr>
+          <w:lang w:val="en-US"/>
+        </w:rPr>
+        <w:t xml:space="preserve"> The latest version of Angular is called Angular 4 which is basically the same as Angular 2 except for some better bug fix alerts, a newer Typescript version and some small syntax changes which increase the performance. Generally it’s entirely the same and irrelevant to mention.</w:t>
+      </w:r>
+    </w:p>
+    <w:p>
+      <w:pPr>
+        <w:pStyle w:val="Ondertitel"/>
+        <w:rPr>
+          <w:lang w:val="en-US"/>
+        </w:rPr>
+      </w:pPr>
+      <w:r>
+        <w:rPr>
+          <w:lang w:val="en-US"/>
+        </w:rPr>
+        <w:t>Building the Angular Application</w:t>
+      </w:r>
+    </w:p>
+    <w:p>
+      <w:pPr>
+        <w:rPr>
+          <w:lang w:val="en-US"/>
+        </w:rPr>
+      </w:pPr>
+      <w:r>
+        <w:rPr>
+          <w:lang w:val="en-US"/>
+        </w:rPr>
+        <w:t>Angular 2 uses Typescript and ES6 standardization and can therefore be split up in a few blocks which you’ll always be able to find in an Ng2 application.</w:t>
+      </w:r>
+    </w:p>
+    <w:p>
+      <w:pPr>
+        <w:rPr>
+          <w:lang w:val="en-US"/>
+        </w:rPr>
+      </w:pPr>
+      <w:r>
+        <w:rPr>
+          <w:noProof/>
+          <w:lang w:val="en-US"/>
+        </w:rPr>
+        <w:drawing>
+          <wp:inline distT="0" distB="0" distL="0" distR="0">
+            <wp:extent cx="5943600" cy="3199765"/>
+            <wp:effectExtent l="0" t="0" r="0" b="635"/>
+            <wp:docPr id="3" name="Afbeelding 3"/>
+            <wp:cNvGraphicFramePr>
+              <a:graphicFrameLocks xmlns:a="http://schemas.openxmlformats.org/drawingml/2006/main" noChangeAspect="1"/>
+            </wp:cNvGraphicFramePr>
+            <a:graphic xmlns:a="http://schemas.openxmlformats.org/drawingml/2006/main">
+              <a:graphicData uri="http://schemas.openxmlformats.org/drawingml/2006/picture">
+                <pic:pic xmlns:pic="http://schemas.openxmlformats.org/drawingml/2006/picture">
+                  <pic:nvPicPr>
+                    <pic:cNvPr id="3" name="ng2_scheme.jpg"/>
+                    <pic:cNvPicPr/>
+                  </pic:nvPicPr>
+                  <pic:blipFill>
+                    <a:blip r:embed="rId5">
+                      <a:extLst>
+                        <a:ext uri="{28A0092B-C50C-407E-A947-70E740481C1C}">
+                          <a14:useLocalDpi xmlns:a14="http://schemas.microsoft.com/office/drawing/2010/main" val="0"/>
+                        </a:ext>
+                      </a:extLst>
+                    </a:blip>
+                    <a:stretch>
+                      <a:fillRect/>
+                    </a:stretch>
+                  </pic:blipFill>
+                  <pic:spPr>
+                    <a:xfrm>
+                      <a:off x="0" y="0"/>
+                      <a:ext cx="5943600" cy="3199765"/>
+                    </a:xfrm>
+                    <a:prstGeom prst="rect">
+                      <a:avLst/>
+                    </a:prstGeom>
+                  </pic:spPr>
+                </pic:pic>
+              </a:graphicData>
+            </a:graphic>
+          </wp:inline>
+        </w:drawing>
+      </w:r>
+    </w:p>
+    <w:p>
+      <w:pPr>
+        <w:pStyle w:val="Lijstalinea"/>
+        <w:numPr>
+          <w:ilvl w:val="0"/>
+          <w:numId w:val="5"/>
+        </w:numPr>
+        <w:rPr>
+          <w:b/>
+          <w:lang w:val="en-US"/>
+        </w:rPr>
+      </w:pPr>
+      <w:r>
+        <w:rPr>
+          <w:b/>
+          <w:lang w:val="en-US"/>
+        </w:rPr>
+        <w:t>Module</w:t>
+      </w:r>
+    </w:p>
+    <w:p>
+      <w:pPr>
+        <w:pStyle w:val="Lijstalinea"/>
+        <w:numPr>
+          <w:ilvl w:val="1"/>
+          <w:numId w:val="5"/>
+        </w:numPr>
+        <w:rPr>
+          <w:lang w:val="en-US"/>
+        </w:rPr>
+      </w:pPr>
+      <w:r>
+        <w:rPr>
+          <w:lang w:val="en-US"/>
+        </w:rPr>
+        <w:t>A module is basically what we would call a class in programming. It’s basically a modular class which is reusable in the entire application or other applications and is often referred to as modularity in programming.</w:t>
+      </w:r>
+    </w:p>
+    <w:p>
+      <w:pPr>
+        <w:rPr>
+          <w:lang w:val="en-US"/>
+        </w:rPr>
+      </w:pPr>
+    </w:p>
+    <w:p>
+      <w:pPr>
+        <w:pStyle w:val="Lijstalinea"/>
+        <w:numPr>
+          <w:ilvl w:val="0"/>
+          <w:numId w:val="5"/>
+        </w:numPr>
+        <w:rPr>
+          <w:b/>
+          <w:lang w:val="en-US"/>
+        </w:rPr>
+      </w:pPr>
+      <w:r>
+        <w:rPr>
+          <w:b/>
+          <w:lang w:val="en-US"/>
+        </w:rPr>
+        <w:lastRenderedPageBreak/>
+        <w:t>Template</w:t>
+      </w:r>
+    </w:p>
+    <w:p>
+      <w:pPr>
+        <w:pStyle w:val="Lijstalinea"/>
+        <w:numPr>
+          <w:ilvl w:val="1"/>
+          <w:numId w:val="5"/>
+        </w:numPr>
+        <w:rPr>
+          <w:lang w:val="en-US"/>
+        </w:rPr>
+      </w:pPr>
+      <w:r>
+        <w:rPr>
+          <w:lang w:val="en-US"/>
+        </w:rPr>
+        <w:t>The template is basically the visualization or display of the values or expressions of the logic and state of an application written in HTML.</w:t>
+      </w:r>
+      <w:r>
+        <w:rPr>
+          <w:lang w:val="en-US"/>
+        </w:rPr>
+        <w:t xml:space="preserve"> This is what we would call the V</w:t>
+      </w:r>
+      <w:r>
+        <w:rPr>
+          <w:lang w:val="en-US"/>
+        </w:rPr>
+        <w:t>(</w:t>
+      </w:r>
+      <w:proofErr w:type="spellStart"/>
+      <w:r>
+        <w:rPr>
+          <w:lang w:val="en-US"/>
+        </w:rPr>
+        <w:t>iew</w:t>
+      </w:r>
+      <w:proofErr w:type="spellEnd"/>
+      <w:r>
+        <w:rPr>
+          <w:lang w:val="en-US"/>
+        </w:rPr>
+        <w:t>)</w:t>
+      </w:r>
+      <w:r>
+        <w:rPr>
+          <w:lang w:val="en-US"/>
+        </w:rPr>
+        <w:t xml:space="preserve"> in our MVW</w:t>
+      </w:r>
+      <w:r>
+        <w:rPr>
+          <w:lang w:val="en-US"/>
+        </w:rPr>
+        <w:t>.</w:t>
+      </w:r>
+    </w:p>
+    <w:p>
+      <w:pPr>
+        <w:pStyle w:val="Lijstalinea"/>
+        <w:numPr>
+          <w:ilvl w:val="0"/>
+          <w:numId w:val="5"/>
+        </w:numPr>
+        <w:rPr>
+          <w:b/>
+          <w:lang w:val="en-US"/>
+        </w:rPr>
+      </w:pPr>
+      <w:r>
+        <w:rPr>
+          <w:b/>
+          <w:lang w:val="en-US"/>
+        </w:rPr>
+        <w:t>Component</w:t>
+      </w:r>
+    </w:p>
+    <w:p>
+      <w:pPr>
+        <w:pStyle w:val="Lijstalinea"/>
+        <w:numPr>
+          <w:ilvl w:val="1"/>
+          <w:numId w:val="5"/>
+        </w:numPr>
+        <w:rPr>
+          <w:lang w:val="en-US"/>
+        </w:rPr>
+      </w:pPr>
+      <w:r>
+        <w:rPr>
+          <w:lang w:val="en-US"/>
+        </w:rPr>
+        <w:t>Everything is a component in Angular 2, c</w:t>
+      </w:r>
+      <w:r>
+        <w:rPr>
+          <w:lang w:val="en-US"/>
+        </w:rPr>
+        <w:t xml:space="preserve">omponents are </w:t>
+      </w:r>
+      <w:r>
+        <w:rPr>
+          <w:lang w:val="en-US"/>
+        </w:rPr>
+        <w:t xml:space="preserve">basically </w:t>
+      </w:r>
+      <w:r>
+        <w:rPr>
+          <w:lang w:val="en-US"/>
+        </w:rPr>
+        <w:t xml:space="preserve">the main way </w:t>
+      </w:r>
+      <w:r>
+        <w:rPr>
+          <w:lang w:val="en-US"/>
+        </w:rPr>
+        <w:t xml:space="preserve">to </w:t>
+      </w:r>
+      <w:r>
+        <w:rPr>
+          <w:lang w:val="en-US"/>
+        </w:rPr>
+        <w:t>build and specify elements and logic on the page, through both custom elements and attributes that a</w:t>
+      </w:r>
+      <w:r>
+        <w:rPr>
+          <w:lang w:val="en-US"/>
+        </w:rPr>
+        <w:t xml:space="preserve">dd functionality to </w:t>
+      </w:r>
+      <w:r>
+        <w:rPr>
+          <w:lang w:val="en-US"/>
+        </w:rPr>
+        <w:t>existing components.</w:t>
+      </w:r>
+      <w:r>
+        <w:rPr>
+          <w:lang w:val="en-US"/>
+        </w:rPr>
+        <w:t xml:space="preserve"> This is what we would call the W(</w:t>
+      </w:r>
+      <w:proofErr w:type="spellStart"/>
+      <w:r>
+        <w:rPr>
+          <w:lang w:val="en-US"/>
+        </w:rPr>
+        <w:t>hatever</w:t>
+      </w:r>
+      <w:proofErr w:type="spellEnd"/>
+      <w:r>
+        <w:rPr>
+          <w:lang w:val="en-US"/>
+        </w:rPr>
+        <w:t xml:space="preserve">) in our MVW. </w:t>
+      </w:r>
+    </w:p>
+    <w:p>
+      <w:pPr>
+        <w:pStyle w:val="Lijstalinea"/>
+        <w:numPr>
+          <w:ilvl w:val="0"/>
+          <w:numId w:val="5"/>
+        </w:numPr>
+        <w:rPr>
+          <w:b/>
+          <w:lang w:val="en-US"/>
+        </w:rPr>
+      </w:pPr>
+      <w:r>
+        <w:rPr>
+          <w:b/>
+          <w:lang w:val="en-US"/>
+        </w:rPr>
+        <w:t>Metadata</w:t>
+      </w:r>
+    </w:p>
+    <w:p>
+      <w:pPr>
+        <w:pStyle w:val="Lijstalinea"/>
+        <w:numPr>
+          <w:ilvl w:val="1"/>
+          <w:numId w:val="5"/>
+        </w:numPr>
+        <w:rPr>
+          <w:lang w:val="en-US"/>
+        </w:rPr>
+      </w:pPr>
+      <w:r>
+        <w:rPr>
+          <w:lang w:val="en-US"/>
+        </w:rPr>
+        <w:t xml:space="preserve">Metadata is primarily used to extend and define the </w:t>
+      </w:r>
+      <w:proofErr w:type="spellStart"/>
+      <w:r>
+        <w:rPr>
+          <w:lang w:val="en-US"/>
+        </w:rPr>
+        <w:t>fuctionality</w:t>
+      </w:r>
+      <w:proofErr w:type="spellEnd"/>
+      <w:r>
+        <w:rPr>
+          <w:lang w:val="en-US"/>
+        </w:rPr>
+        <w:t xml:space="preserve"> of a class (Component, Service, …) through a decorator such as @Component for components and @Inject for services</w:t>
+      </w:r>
+      <w:r>
+        <w:rPr>
+          <w:lang w:val="en-US"/>
+        </w:rPr>
+        <w:t>.</w:t>
+      </w:r>
+    </w:p>
+    <w:p>
+      <w:pPr>
+        <w:pStyle w:val="Lijstalinea"/>
+        <w:numPr>
+          <w:ilvl w:val="0"/>
+          <w:numId w:val="5"/>
+        </w:numPr>
+        <w:rPr>
+          <w:b/>
+          <w:lang w:val="en-US"/>
+        </w:rPr>
+      </w:pPr>
+      <w:r>
+        <w:rPr>
+          <w:b/>
+          <w:lang w:val="en-US"/>
+        </w:rPr>
+        <w:t>Services</w:t>
+      </w:r>
+    </w:p>
+    <w:p>
+      <w:pPr>
+        <w:pStyle w:val="Lijstalinea"/>
+        <w:numPr>
+          <w:ilvl w:val="1"/>
+          <w:numId w:val="5"/>
+        </w:numPr>
+        <w:rPr>
+          <w:lang w:val="en-US"/>
+        </w:rPr>
+      </w:pPr>
+      <w:r>
+        <w:rPr>
+          <w:lang w:val="en-US"/>
+        </w:rPr>
+        <w:t>Services are designed to fulfill one type of functionality in a module. Usually this is some type of data sharing such connecting to an external or internal API and making these calls accessible throughout the application.</w:t>
+      </w:r>
+    </w:p>
+    <w:p>
+      <w:pPr>
+        <w:pStyle w:val="Lijstalinea"/>
+        <w:numPr>
+          <w:ilvl w:val="0"/>
+          <w:numId w:val="5"/>
+        </w:numPr>
+        <w:rPr>
+          <w:b/>
+          <w:lang w:val="en-US"/>
+        </w:rPr>
+      </w:pPr>
+      <w:r>
+        <w:rPr>
+          <w:b/>
+          <w:lang w:val="en-US"/>
+        </w:rPr>
+        <w:t>Directive</w:t>
+      </w:r>
+    </w:p>
+    <w:p>
+      <w:pPr>
+        <w:pStyle w:val="Lijstalinea"/>
+        <w:numPr>
+          <w:ilvl w:val="1"/>
+          <w:numId w:val="5"/>
+        </w:numPr>
+        <w:rPr>
+          <w:lang w:val="en-US"/>
+        </w:rPr>
+      </w:pPr>
+      <w:r>
+        <w:rPr>
+          <w:lang w:val="en-US"/>
+        </w:rPr>
+        <w:t>Directives are custom attributes to extend the functionality of HTML and is initialized with a @Directive decorator. A common example of such a directive could be a modal trigger.</w:t>
+      </w:r>
+    </w:p>
+    <w:p>
+      <w:pPr>
+        <w:pStyle w:val="Lijstalinea"/>
+        <w:numPr>
+          <w:ilvl w:val="0"/>
+          <w:numId w:val="5"/>
+        </w:numPr>
+        <w:rPr>
+          <w:b/>
+          <w:lang w:val="en-US"/>
+        </w:rPr>
+      </w:pPr>
+      <w:r>
+        <w:rPr>
+          <w:b/>
+          <w:lang w:val="en-US"/>
+        </w:rPr>
+        <w:t>Data-binding</w:t>
+      </w:r>
+    </w:p>
+    <w:p>
+      <w:pPr>
+        <w:pStyle w:val="Lijstalinea"/>
+        <w:numPr>
+          <w:ilvl w:val="1"/>
+          <w:numId w:val="5"/>
+        </w:numPr>
+        <w:rPr>
+          <w:lang w:val="en-US"/>
+        </w:rPr>
+      </w:pPr>
+      <w:r>
+        <w:rPr>
+          <w:lang w:val="en-US"/>
+        </w:rPr>
+        <w:t>In Angular 2 we have multiple ways of binding our data</w:t>
+      </w:r>
+      <w:r>
+        <w:rPr>
+          <w:lang w:val="en-US"/>
+        </w:rPr>
+        <w:t>. One-way binding/property binding, interpolation, event binding  and two-way binding. Angular 2 leans hard towards a unidirectional data flow</w:t>
+      </w:r>
+      <w:r>
+        <w:rPr>
+          <w:lang w:val="en-US"/>
+        </w:rPr>
+        <w:t xml:space="preserve"> which means that data can flow from the whole component tree up until the </w:t>
+      </w:r>
+      <w:bookmarkStart w:id="0" w:name="_GoBack"/>
+      <w:bookmarkEnd w:id="0"/>
+      <w:r>
+        <w:rPr>
+          <w:lang w:val="en-US"/>
+        </w:rPr>
+        <w:t>root of the application.</w:t>
+      </w:r>
+    </w:p>
+    <w:p>
+      <w:pPr>
+        <w:pStyle w:val="Lijstalinea"/>
+        <w:numPr>
+          <w:ilvl w:val="0"/>
+          <w:numId w:val="5"/>
+        </w:numPr>
+        <w:rPr>
+          <w:lang w:val="en-US"/>
+        </w:rPr>
+      </w:pPr>
+      <w:r>
+        <w:rPr>
+          <w:b/>
+          <w:lang w:val="en-US"/>
+        </w:rPr>
+        <w:t>Dependency Injection</w:t>
+      </w:r>
+    </w:p>
+    <w:p>
+      <w:pPr>
+        <w:pStyle w:val="Lijstalinea"/>
+        <w:numPr>
+          <w:ilvl w:val="1"/>
+          <w:numId w:val="5"/>
+        </w:numPr>
+        <w:rPr>
+          <w:lang w:val="en-US"/>
+        </w:rPr>
+      </w:pPr>
+      <w:r>
+        <w:rPr>
+          <w:lang w:val="en-US"/>
+        </w:rPr>
+        <w:t>Injecting dependencies in Angular 2 is done in the constructor of the component. Typical dependency injection would be when you would want to use a service or an angular module in the component, this makes the component easier to test and reuse.</w:t>
+      </w:r>
+    </w:p>
+    <w:p>
+      <w:pPr>
+        <w:pStyle w:val="Ondertitel"/>
+        <w:rPr>
+          <w:lang w:val="en-US"/>
+        </w:rPr>
+      </w:pPr>
+      <w:r>
+        <w:rPr>
+          <w:lang w:val="en-US"/>
+        </w:rPr>
+        <w:t>Angular 1 vs Angular 2</w:t>
+      </w:r>
+    </w:p>
+    <w:p>
+      <w:pPr>
+        <w:rPr>
+          <w:lang w:val="en-US"/>
+        </w:rPr>
+      </w:pPr>
+      <w:r>
+        <w:rPr>
+          <w:lang w:val="en-US"/>
+        </w:rPr>
+        <w:t>Before Angular 2 there was of course Angular 1. But why this new version and what are the key differences between both those versions?</w:t>
+      </w:r>
+      <w:r>
+        <w:rPr>
+          <w:lang w:val="en-US"/>
+        </w:rPr>
+        <w:t xml:space="preserve"> The longer time goes on the more everything progresses and the more possibilities there are to increase performance.</w:t>
+      </w:r>
+    </w:p>
+    <w:p>
+      <w:pPr>
+        <w:pStyle w:val="Lijstalinea"/>
+        <w:numPr>
+          <w:ilvl w:val="0"/>
+          <w:numId w:val="6"/>
+        </w:numPr>
+        <w:rPr>
+          <w:lang w:val="en-US"/>
+        </w:rPr>
+      </w:pPr>
+      <w:r>
+        <w:rPr>
+          <w:lang w:val="en-US"/>
+        </w:rPr>
+        <w:t>Plain JS vs Typescript: Angular 1 is written in Plain JavaScript which was starting to get counterproductive seeing how certain new standards and architectures evolved and arose such as Typescript which is used in Angular 2.</w:t>
+      </w:r>
+    </w:p>
+    <w:p>
+      <w:pPr>
+        <w:pStyle w:val="Lijstalinea"/>
+        <w:numPr>
+          <w:ilvl w:val="0"/>
+          <w:numId w:val="6"/>
+        </w:numPr>
+        <w:rPr>
+          <w:lang w:val="en-US"/>
+        </w:rPr>
+      </w:pPr>
+      <w:r>
+        <w:rPr>
+          <w:lang w:val="en-US"/>
+        </w:rPr>
+        <w:t>Data-binding</w:t>
+      </w:r>
+      <w:r>
+        <w:rPr>
+          <w:lang w:val="en-US"/>
+        </w:rPr>
+        <w:t xml:space="preserve">: In </w:t>
+      </w:r>
+      <w:r>
+        <w:rPr>
+          <w:lang w:val="en-US"/>
+        </w:rPr>
+        <w:t>Ng2 we still have all the different kinds of data-binding as in Ng1 but with small syntax changes. For interpolation {{</w:t>
+      </w:r>
+      <w:proofErr w:type="spellStart"/>
+      <w:r>
+        <w:rPr>
+          <w:lang w:val="en-US"/>
+        </w:rPr>
+        <w:t>vm.priceList.price</w:t>
+      </w:r>
+      <w:proofErr w:type="spellEnd"/>
+      <w:r>
+        <w:rPr>
+          <w:lang w:val="en-US"/>
+        </w:rPr>
+        <w:t xml:space="preserve">}}, we can now omit the </w:t>
+      </w:r>
+      <w:proofErr w:type="spellStart"/>
+      <w:r>
+        <w:rPr>
+          <w:lang w:val="en-US"/>
+        </w:rPr>
+        <w:t>vm</w:t>
+      </w:r>
+      <w:proofErr w:type="spellEnd"/>
+      <w:r>
+        <w:rPr>
+          <w:lang w:val="en-US"/>
+        </w:rPr>
+        <w:t xml:space="preserve"> and simply have {{</w:t>
+      </w:r>
+      <w:proofErr w:type="spellStart"/>
+      <w:r>
+        <w:rPr>
+          <w:lang w:val="en-US"/>
+        </w:rPr>
+        <w:t>pricelist.price</w:t>
+      </w:r>
+      <w:proofErr w:type="spellEnd"/>
+      <w:r>
+        <w:rPr>
+          <w:lang w:val="en-US"/>
+        </w:rPr>
+        <w:t xml:space="preserve">}}; for one-way binding ng-bind is now gone because it was basically doing the same as interpolation and is now replaced by square brackets properties such as &lt;p </w:t>
+      </w:r>
+      <w:r>
+        <w:rPr>
+          <w:lang w:val="en-US"/>
+        </w:rPr>
+        <w:lastRenderedPageBreak/>
+        <w:t>[</w:t>
+      </w:r>
+      <w:proofErr w:type="spellStart"/>
+      <w:r>
+        <w:rPr>
+          <w:lang w:val="en-US"/>
+        </w:rPr>
+        <w:t>style.backgroundColor</w:t>
+      </w:r>
+      <w:proofErr w:type="spellEnd"/>
+      <w:r>
+        <w:rPr>
+          <w:lang w:val="en-US"/>
+        </w:rPr>
+        <w:t>]=”</w:t>
+      </w:r>
+      <w:proofErr w:type="spellStart"/>
+      <w:r>
+        <w:rPr>
+          <w:lang w:val="en-US"/>
+        </w:rPr>
+        <w:t>pricelist.color</w:t>
+      </w:r>
+      <w:proofErr w:type="spellEnd"/>
+      <w:r>
+        <w:rPr>
+          <w:lang w:val="en-US"/>
+        </w:rPr>
+        <w:t>”&gt;&lt;/p&gt;; for event binding ng-click has simply become (click) and lastly for two-way binding ng-model has now become [(</w:t>
+      </w:r>
+      <w:proofErr w:type="spellStart"/>
+      <w:r>
+        <w:rPr>
+          <w:lang w:val="en-US"/>
+        </w:rPr>
+        <w:t>ngModel</w:t>
+      </w:r>
+      <w:proofErr w:type="spellEnd"/>
+      <w:r>
+        <w:rPr>
+          <w:lang w:val="en-US"/>
+        </w:rPr>
+        <w:t>)].</w:t>
+      </w:r>
+    </w:p>
+    <w:p>
+      <w:pPr>
+        <w:pStyle w:val="Lijstalinea"/>
+        <w:numPr>
+          <w:ilvl w:val="0"/>
+          <w:numId w:val="6"/>
+        </w:numPr>
+        <w:rPr>
+          <w:lang w:val="en-US"/>
+        </w:rPr>
+      </w:pPr>
+      <w:r>
+        <w:rPr>
+          <w:lang w:val="en-US"/>
+        </w:rPr>
+        <w:t>Controllers have been replaced by components and are based on the ES6 standardization.</w:t>
+      </w:r>
+    </w:p>
+    <w:p>
+      <w:pPr>
+        <w:pStyle w:val="Lijstalinea"/>
+        <w:numPr>
+          <w:ilvl w:val="0"/>
+          <w:numId w:val="6"/>
+        </w:numPr>
+        <w:rPr>
+          <w:lang w:val="en-US"/>
+        </w:rPr>
+      </w:pPr>
+      <w:r>
+        <w:rPr>
+          <w:lang w:val="en-US"/>
+        </w:rPr>
+        <w:t xml:space="preserve">Every directive, </w:t>
+      </w:r>
+      <w:r>
+        <w:rPr>
+          <w:lang w:val="en-US"/>
+        </w:rPr>
+        <w:t>filter or service you need must be imported in Ng2, this wasn’t always the case in Ng1 where a lot of unnecessary and unused code was being loaded in which would severely decrease the performance.</w:t>
+      </w:r>
+    </w:p>
+    <w:p>
+      <w:pPr>
         <w:rPr>
           <w:lang w:val="en-US"/>
         </w:rPr>
@@ -57,7 +891,7 @@
           <w:lang w:val="en-US"/>
         </w:rPr>
       </w:pPr>
-      <w:hyperlink r:id="rId5" w:history="1">
+      <w:hyperlink r:id="rId6" w:history="1">
         <w:r>
           <w:rPr>
             <w:rStyle w:val="Hyperlink"/>
@@ -73,7 +907,7 @@
           <w:lang w:val="en-US"/>
         </w:rPr>
       </w:pPr>
-      <w:hyperlink r:id="rId6" w:history="1">
+      <w:hyperlink r:id="rId7" w:history="1">
         <w:r>
           <w:rPr>
             <w:rStyle w:val="Hyperlink"/>
@@ -89,7 +923,7 @@
           <w:lang w:val="en-US"/>
         </w:rPr>
       </w:pPr>
-      <w:hyperlink r:id="rId7" w:history="1">
+      <w:hyperlink r:id="rId8" w:history="1">
         <w:r>
           <w:rPr>
             <w:rStyle w:val="Hyperlink"/>
@@ -100,16 +934,62 @@
       </w:hyperlink>
     </w:p>
     <w:p>
-      <w:hyperlink r:id="rId8" w:history="1">
+      <w:pPr>
+        <w:rPr>
+          <w:lang w:val="en-US"/>
+        </w:rPr>
+      </w:pPr>
+      <w:hyperlink r:id="rId9" w:history="1">
+        <w:r>
+          <w:rPr>
+            <w:rStyle w:val="Hyperlink"/>
+            <w:lang w:val="en-US"/>
+          </w:rPr>
+          <w:t>https://angular.io/</w:t>
+        </w:r>
+      </w:hyperlink>
+    </w:p>
+    <w:p>
+      <w:hyperlink r:id="rId10" w:history="1">
+        <w:r>
+          <w:rPr>
+            <w:rStyle w:val="Hyperlink"/>
+            <w:lang w:val="en-US"/>
+          </w:rPr>
+          <w:t>https://thinkster.io/tutorials/differences-between-angular-1-and-2</w:t>
+        </w:r>
+      </w:hyperlink>
+    </w:p>
+    <w:p>
+      <w:hyperlink r:id="rId11" w:history="1">
         <w:r>
           <w:rPr>
             <w:rStyle w:val="Hyperlink"/>
           </w:rPr>
-          <w:t>https://angular.io/</w:t>
+          <w:t>https://angular-2-training-book.rangle.io/handout/why_angular_2.html</w:t>
         </w:r>
       </w:hyperlink>
     </w:p>
-    <w:p/>
+    <w:p>
+      <w:hyperlink r:id="rId12" w:history="1">
+        <w:r>
+          <w:rPr>
+            <w:rStyle w:val="Hyperlink"/>
+          </w:rPr>
+          <w:t>https://johnpapa.net/introducing-angular-modules-routing-module/</w:t>
+        </w:r>
+      </w:hyperlink>
+    </w:p>
+    <w:p>
+      <w:hyperlink r:id="rId13" w:history="1">
+        <w:r>
+          <w:rPr>
+            <w:rStyle w:val="Hyperlink"/>
+          </w:rPr>
+          <w:t>https://www.themarketingtechnologist.co/introduction-to-data-binding-in-angular-2-versus-angular-1/</w:t>
+        </w:r>
+      </w:hyperlink>
+    </w:p>
     <w:p>
       <w:pPr>
         <w:pStyle w:val="Kop1"/>
@@ -140,7 +1020,23 @@
         </w:numPr>
       </w:pPr>
       <w:r>
-        <w:t>Start Pluralsight course: Angular Fundamentals</w:t>
+        <w:t xml:space="preserve">Start </w:t>
+      </w:r>
+      <w:proofErr w:type="spellStart"/>
+      <w:r>
+        <w:t>Pluralsight</w:t>
+      </w:r>
+      <w:proofErr w:type="spellEnd"/>
+      <w:r>
+        <w:t xml:space="preserve"> course: </w:t>
+      </w:r>
+      <w:proofErr w:type="spellStart"/>
+      <w:r>
+        <w:t>Angular</w:t>
+      </w:r>
+      <w:proofErr w:type="spellEnd"/>
+      <w:r>
+        <w:t xml:space="preserve"> Fundamentals</w:t>
       </w:r>
     </w:p>
     <w:p>
@@ -152,8 +1048,29 @@
         </w:numPr>
       </w:pPr>
       <w:r>
-        <w:t>Learning about SystemJS Module Loading</w:t>
-      </w:r>
+        <w:t xml:space="preserve">Learning </w:t>
+      </w:r>
+      <w:proofErr w:type="spellStart"/>
+      <w:r>
+        <w:t>about</w:t>
+      </w:r>
+      <w:proofErr w:type="spellEnd"/>
+      <w:r>
+        <w:t xml:space="preserve"> </w:t>
+      </w:r>
+      <w:proofErr w:type="spellStart"/>
+      <w:r>
+        <w:t>SystemJS</w:t>
+      </w:r>
+      <w:proofErr w:type="spellEnd"/>
+      <w:r>
+        <w:t xml:space="preserve"> Module </w:t>
+      </w:r>
+      <w:proofErr w:type="spellStart"/>
+      <w:r>
+        <w:t>Loading</w:t>
+      </w:r>
+      <w:proofErr w:type="spellEnd"/>
     </w:p>
     <w:p>
       <w:pPr>
@@ -254,7 +1171,21 @@
         <w:rPr>
           <w:lang w:val="en-US"/>
         </w:rPr>
-        <w:t>Parent &lt;-&gt; Child Comms via Input and Output Events</w:t>
+        <w:t xml:space="preserve">Parent &lt;-&gt; Child </w:t>
+      </w:r>
+      <w:proofErr w:type="spellStart"/>
+      <w:r>
+        <w:rPr>
+          <w:lang w:val="en-US"/>
+        </w:rPr>
+        <w:t>Comms</w:t>
+      </w:r>
+      <w:proofErr w:type="spellEnd"/>
+      <w:r>
+        <w:rPr>
+          <w:lang w:val="en-US"/>
+        </w:rPr>
+        <w:t xml:space="preserve"> via Input and Output Events</w:t>
       </w:r>
     </w:p>
     <w:p>
@@ -358,24 +1289,42 @@
           <w:lang w:val="en-US"/>
         </w:rPr>
       </w:pPr>
+      <w:proofErr w:type="spellStart"/>
       <w:r>
         <w:rPr>
           <w:lang w:val="en-US"/>
         </w:rPr>
         <w:t>ngFor</w:t>
       </w:r>
-      <w:r>
-        <w:rPr>
-          <w:lang w:val="en-US"/>
-        </w:rPr>
-        <w:t>, ngIf</w:t>
-      </w:r>
-      <w:r>
-        <w:rPr>
-          <w:lang w:val="en-US"/>
-        </w:rPr>
-        <w:t>, ngSwitch</w:t>
-      </w:r>
+      <w:proofErr w:type="spellEnd"/>
+      <w:r>
+        <w:rPr>
+          <w:lang w:val="en-US"/>
+        </w:rPr>
+        <w:t xml:space="preserve">, </w:t>
+      </w:r>
+      <w:proofErr w:type="spellStart"/>
+      <w:r>
+        <w:rPr>
+          <w:lang w:val="en-US"/>
+        </w:rPr>
+        <w:t>ngIf</w:t>
+      </w:r>
+      <w:proofErr w:type="spellEnd"/>
+      <w:r>
+        <w:rPr>
+          <w:lang w:val="en-US"/>
+        </w:rPr>
+        <w:t xml:space="preserve">, </w:t>
+      </w:r>
+      <w:proofErr w:type="spellStart"/>
+      <w:r>
+        <w:rPr>
+          <w:lang w:val="en-US"/>
+        </w:rPr>
+        <w:t>ngSwitch</w:t>
+      </w:r>
+      <w:proofErr w:type="spellEnd"/>
       <w:r>
         <w:rPr>
           <w:lang w:val="en-US"/>
@@ -430,18 +1379,28 @@
           <w:lang w:val="en-US"/>
         </w:rPr>
       </w:pPr>
+      <w:proofErr w:type="spellStart"/>
       <w:r>
         <w:rPr>
           <w:lang w:val="en-US"/>
         </w:rPr>
         <w:t>ngClass</w:t>
       </w:r>
-      <w:r>
-        <w:rPr>
-          <w:lang w:val="en-US"/>
-        </w:rPr>
-        <w:t>, ngStyle</w:t>
-      </w:r>
+      <w:proofErr w:type="spellEnd"/>
+      <w:r>
+        <w:rPr>
+          <w:lang w:val="en-US"/>
+        </w:rPr>
+        <w:t xml:space="preserve">, </w:t>
+      </w:r>
+      <w:proofErr w:type="spellStart"/>
+      <w:r>
+        <w:rPr>
+          <w:lang w:val="en-US"/>
+        </w:rPr>
+        <w:t>ngStyle</w:t>
+      </w:r>
+      <w:proofErr w:type="spellEnd"/>
     </w:p>
     <w:p>
       <w:pPr>
@@ -510,7 +1469,22 @@
         <w:rPr>
           <w:lang w:val="en-US"/>
         </w:rPr>
-        <w:t>Continue Pluralsight Angular Fundamentals</w:t>
+        <w:lastRenderedPageBreak/>
+        <w:t xml:space="preserve">Continue </w:t>
+      </w:r>
+      <w:proofErr w:type="spellStart"/>
+      <w:r>
+        <w:rPr>
+          <w:lang w:val="en-US"/>
+        </w:rPr>
+        <w:t>Pluralsight</w:t>
+      </w:r>
+      <w:proofErr w:type="spellEnd"/>
+      <w:r>
+        <w:rPr>
+          <w:lang w:val="en-US"/>
+        </w:rPr>
+        <w:t xml:space="preserve"> Angular Fundamentals</w:t>
       </w:r>
     </w:p>
     <w:p>
@@ -528,7 +1502,21 @@
         <w:rPr>
           <w:lang w:val="en-US"/>
         </w:rPr>
-        <w:t>Basic Routing, Routing Params, …</w:t>
+        <w:t xml:space="preserve">Basic Routing, Routing </w:t>
+      </w:r>
+      <w:proofErr w:type="spellStart"/>
+      <w:r>
+        <w:rPr>
+          <w:lang w:val="en-US"/>
+        </w:rPr>
+        <w:t>Params</w:t>
+      </w:r>
+      <w:proofErr w:type="spellEnd"/>
+      <w:r>
+        <w:rPr>
+          <w:lang w:val="en-US"/>
+        </w:rPr>
+        <w:t>, …</w:t>
       </w:r>
     </w:p>
     <w:p>
@@ -552,7 +1540,35 @@
         <w:rPr>
           <w:lang w:val="en-US"/>
         </w:rPr>
-        <w:t xml:space="preserve"> (canDeactivate, canActivate)</w:t>
+        <w:t xml:space="preserve"> (</w:t>
+      </w:r>
+      <w:proofErr w:type="spellStart"/>
+      <w:r>
+        <w:rPr>
+          <w:lang w:val="en-US"/>
+        </w:rPr>
+        <w:t>canDeactivate</w:t>
+      </w:r>
+      <w:proofErr w:type="spellEnd"/>
+      <w:r>
+        <w:rPr>
+          <w:lang w:val="en-US"/>
+        </w:rPr>
+        <w:t xml:space="preserve">, </w:t>
+      </w:r>
+      <w:proofErr w:type="spellStart"/>
+      <w:r>
+        <w:rPr>
+          <w:lang w:val="en-US"/>
+        </w:rPr>
+        <w:t>canActivate</w:t>
+      </w:r>
+      <w:proofErr w:type="spellEnd"/>
+      <w:r>
+        <w:rPr>
+          <w:lang w:val="en-US"/>
+        </w:rPr>
+        <w:t>)</w:t>
       </w:r>
     </w:p>
     <w:p>
@@ -588,7 +1604,21 @@
         <w:rPr>
           <w:lang w:val="en-US"/>
         </w:rPr>
-        <w:t>Styling Active Nav Links</w:t>
+        <w:t xml:space="preserve">Styling Active </w:t>
+      </w:r>
+      <w:proofErr w:type="spellStart"/>
+      <w:r>
+        <w:rPr>
+          <w:lang w:val="en-US"/>
+        </w:rPr>
+        <w:t>Nav</w:t>
+      </w:r>
+      <w:proofErr w:type="spellEnd"/>
+      <w:r>
+        <w:rPr>
+          <w:lang w:val="en-US"/>
+        </w:rPr>
+        <w:t xml:space="preserve"> Links</w:t>
       </w:r>
     </w:p>
     <w:p>
@@ -624,7 +1654,6 @@
         <w:rPr>
           <w:lang w:val="en-US"/>
         </w:rPr>
-        <w:lastRenderedPageBreak/>
         <w:t>Setting up Barrels for Clean Import</w:t>
       </w:r>
     </w:p>
@@ -840,11 +1869,19 @@
           <w:lang w:val="en-US"/>
         </w:rPr>
       </w:pPr>
-      <w:r>
-        <w:rPr>
-          <w:lang w:val="en-US"/>
-        </w:rPr>
-        <w:t xml:space="preserve">OpaqueToken </w:t>
+      <w:proofErr w:type="spellStart"/>
+      <w:r>
+        <w:rPr>
+          <w:lang w:val="en-US"/>
+        </w:rPr>
+        <w:t>OpaqueToken</w:t>
+      </w:r>
+      <w:proofErr w:type="spellEnd"/>
+      <w:r>
+        <w:rPr>
+          <w:lang w:val="en-US"/>
+        </w:rPr>
+        <w:t xml:space="preserve"> </w:t>
       </w:r>
       <w:r>
         <w:rPr>
@@ -884,18 +1921,42 @@
           <w:lang w:val="en-US"/>
         </w:rPr>
       </w:pPr>
+      <w:proofErr w:type="spellStart"/>
       <w:r>
         <w:rPr>
           <w:lang w:val="en-US"/>
         </w:rPr>
         <w:t>UseClass</w:t>
       </w:r>
-      <w:r>
-        <w:rPr>
-          <w:lang w:val="en-US"/>
-        </w:rPr>
-        <w:t>, UseExisting, UseFactory</w:t>
-      </w:r>
+      <w:proofErr w:type="spellEnd"/>
+      <w:r>
+        <w:rPr>
+          <w:lang w:val="en-US"/>
+        </w:rPr>
+        <w:t xml:space="preserve">, </w:t>
+      </w:r>
+      <w:proofErr w:type="spellStart"/>
+      <w:r>
+        <w:rPr>
+          <w:lang w:val="en-US"/>
+        </w:rPr>
+        <w:t>UseExisting</w:t>
+      </w:r>
+      <w:proofErr w:type="spellEnd"/>
+      <w:r>
+        <w:rPr>
+          <w:lang w:val="en-US"/>
+        </w:rPr>
+        <w:t xml:space="preserve">, </w:t>
+      </w:r>
+      <w:proofErr w:type="spellStart"/>
+      <w:r>
+        <w:rPr>
+          <w:lang w:val="en-US"/>
+        </w:rPr>
+        <w:t>UseFactory</w:t>
+      </w:r>
+      <w:proofErr w:type="spellEnd"/>
       <w:r>
         <w:rPr>
           <w:lang w:val="en-US"/>
@@ -925,8 +1986,16 @@
         <w:rPr>
           <w:lang w:val="en-US"/>
         </w:rPr>
-        <w:t>Adding Jquery</w:t>
-      </w:r>
+        <w:t xml:space="preserve">Adding </w:t>
+      </w:r>
+      <w:proofErr w:type="spellStart"/>
+      <w:r>
+        <w:rPr>
+          <w:lang w:val="en-US"/>
+        </w:rPr>
+        <w:t>Jquery</w:t>
+      </w:r>
+      <w:proofErr w:type="spellEnd"/>
     </w:p>
     <w:p>
       <w:pPr>
@@ -971,11 +2040,19 @@
           <w:lang w:val="en-US"/>
         </w:rPr>
       </w:pPr>
-      <w:r>
-        <w:rPr>
-          <w:lang w:val="en-US"/>
-        </w:rPr>
-        <w:t>ViewChild Decorator</w:t>
+      <w:proofErr w:type="spellStart"/>
+      <w:r>
+        <w:rPr>
+          <w:lang w:val="en-US"/>
+        </w:rPr>
+        <w:t>ViewChild</w:t>
+      </w:r>
+      <w:proofErr w:type="spellEnd"/>
+      <w:r>
+        <w:rPr>
+          <w:lang w:val="en-US"/>
+        </w:rPr>
+        <w:t xml:space="preserve"> Decorator</w:t>
       </w:r>
     </w:p>
     <w:p>
@@ -1013,7 +2090,21 @@
         <w:rPr>
           <w:lang w:val="en-US"/>
         </w:rPr>
-        <w:t>Advanced Input/Output Setters</w:t>
+        <w:t xml:space="preserve">Advanced </w:t>
+      </w:r>
+      <w:proofErr w:type="spellStart"/>
+      <w:r>
+        <w:rPr>
+          <w:lang w:val="en-US"/>
+        </w:rPr>
+        <w:t>Input/Output</w:t>
+      </w:r>
+      <w:proofErr w:type="spellEnd"/>
+      <w:r>
+        <w:rPr>
+          <w:lang w:val="en-US"/>
+        </w:rPr>
+        <w:t xml:space="preserve"> Setters</w:t>
       </w:r>
     </w:p>
     <w:p>
@@ -1059,8 +2150,75 @@
         </w:rPr>
         <w:t>Authentication</w:t>
       </w:r>
-      <w:bookmarkStart w:id="0" w:name="_GoBack"/>
-      <w:bookmarkEnd w:id="0"/>
+    </w:p>
+    <w:p>
+      <w:pPr>
+        <w:rPr>
+          <w:b/>
+          <w:lang w:val="en-US"/>
+        </w:rPr>
+      </w:pPr>
+      <w:r>
+        <w:rPr>
+          <w:b/>
+          <w:lang w:val="en-US"/>
+        </w:rPr>
+        <w:t>06-08</w:t>
+      </w:r>
+    </w:p>
+    <w:p>
+      <w:pPr>
+        <w:pStyle w:val="Lijstalinea"/>
+        <w:numPr>
+          <w:ilvl w:val="0"/>
+          <w:numId w:val="4"/>
+        </w:numPr>
+        <w:rPr>
+          <w:lang w:val="en-US"/>
+        </w:rPr>
+      </w:pPr>
+      <w:r>
+        <w:rPr>
+          <w:lang w:val="en-US"/>
+        </w:rPr>
+        <w:t>Write down findings of Angular 2</w:t>
+      </w:r>
+    </w:p>
+    <w:p>
+      <w:pPr>
+        <w:pStyle w:val="Lijstalinea"/>
+        <w:numPr>
+          <w:ilvl w:val="0"/>
+          <w:numId w:val="4"/>
+        </w:numPr>
+        <w:rPr>
+          <w:lang w:val="en-US"/>
+        </w:rPr>
+      </w:pPr>
+      <w:r>
+        <w:rPr>
+          <w:lang w:val="en-US"/>
+        </w:rPr>
+        <w:t>Pointing out key differences between Ng1 and Ng2</w:t>
+      </w:r>
+    </w:p>
+    <w:p>
+      <w:pPr>
+        <w:pStyle w:val="Lijstalinea"/>
+        <w:numPr>
+          <w:ilvl w:val="0"/>
+          <w:numId w:val="4"/>
+        </w:numPr>
+        <w:rPr>
+          <w:lang w:val="en-US"/>
+        </w:rPr>
+      </w:pPr>
+      <w:r>
+        <w:rPr>
+          <w:lang w:val="en-US"/>
+        </w:rPr>
+        <w:t>What is MVW/MV*</w:t>
+      </w:r>
     </w:p>
     <w:sectPr>
       <w:pgSz w:w="12240" w:h="15840"/>
@@ -1075,6 +2233,119 @@
 <file path=word/numbering.xml><?xml version="1.0" encoding="utf-8"?>
 <w:numbering xmlns:wpc="http://schemas.microsoft.com/office/word/2010/wordprocessingCanvas" xmlns:cx="http://schemas.microsoft.com/office/drawing/2014/chartex" xmlns:cx1="http://schemas.microsoft.com/office/drawing/2015/9/8/chartex" xmlns:cx2="http://schemas.microsoft.com/office/drawing/2015/10/21/chartex" xmlns:cx3="http://schemas.microsoft.com/office/drawing/2016/5/9/chartex" xmlns:cx4="http://schemas.microsoft.com/office/drawing/2016/5/10/chartex" xmlns:cx5="http://schemas.microsoft.com/office/drawing/2016/5/11/chartex" xmlns:mc="http://schemas.openxmlformats.org/markup-compatibility/2006" xmlns:o="urn:schemas-microsoft-com:office:office" xmlns:r="http://schemas.openxmlformats.org/officeDocument/2006/relationships" xmlns:m="http://schemas.openxmlformats.org/officeDocument/2006/math" xmlns:v="urn:schemas-microsoft-com:vml" xmlns:wp14="http://schemas.microsoft.com/office/word/2010/wordprocessingDrawing" xmlns:wp="http://schemas.openxmlformats.org/drawingml/2006/wordprocessingDrawing" xmlns:w10="urn:schemas-microsoft-com:office:word" xmlns:w="http://schemas.openxmlformats.org/wordprocessingml/2006/main" xmlns:w14="http://schemas.microsoft.com/office/word/2010/wordml" xmlns:w15="http://schemas.microsoft.com/office/word/2012/wordml" xmlns:w16se="http://schemas.microsoft.com/office/word/2015/wordml/symex" xmlns:wpg="http://schemas.microsoft.com/office/word/2010/wordprocessingGroup" xmlns:wpi="http://schemas.microsoft.com/office/word/2010/wordprocessingInk" xmlns:wne="http://schemas.microsoft.com/office/word/2006/wordml" xmlns:wps="http://schemas.microsoft.com/office/word/2010/wordprocessingShape" mc:Ignorable="w14 w15 w16se wp14">
   <w:abstractNum w:abstractNumId="0" w15:restartNumberingAfterBreak="0">
+    <w:nsid w:val="0F8349BD"/>
+    <w:multiLevelType w:val="hybridMultilevel"/>
+    <w:tmpl w:val="28A6C2E8"/>
+    <w:lvl w:ilvl="0" w:tplc="04090001">
+      <w:start w:val="1"/>
+      <w:numFmt w:val="bullet"/>
+      <w:lvlText w:val=""/>
+      <w:lvlJc w:val="left"/>
+      <w:pPr>
+        <w:ind w:left="720" w:hanging="360"/>
+      </w:pPr>
+      <w:rPr>
+        <w:rFonts w:ascii="Symbol" w:hAnsi="Symbol" w:hint="default"/>
+      </w:rPr>
+    </w:lvl>
+    <w:lvl w:ilvl="1" w:tplc="04090003">
+      <w:start w:val="1"/>
+      <w:numFmt w:val="bullet"/>
+      <w:lvlText w:val="o"/>
+      <w:lvlJc w:val="left"/>
+      <w:pPr>
+        <w:ind w:left="1440" w:hanging="360"/>
+      </w:pPr>
+      <w:rPr>
+        <w:rFonts w:ascii="Courier New" w:hAnsi="Courier New" w:cs="Courier New" w:hint="default"/>
+      </w:rPr>
+    </w:lvl>
+    <w:lvl w:ilvl="2" w:tplc="04090005" w:tentative="1">
+      <w:start w:val="1"/>
+      <w:numFmt w:val="bullet"/>
+      <w:lvlText w:val=""/>
+      <w:lvlJc w:val="left"/>
+      <w:pPr>
+        <w:ind w:left="2160" w:hanging="360"/>
+      </w:pPr>
+      <w:rPr>
+        <w:rFonts w:ascii="Wingdings" w:hAnsi="Wingdings" w:hint="default"/>
+      </w:rPr>
+    </w:lvl>
+    <w:lvl w:ilvl="3" w:tplc="04090001" w:tentative="1">
+      <w:start w:val="1"/>
+      <w:numFmt w:val="bullet"/>
+      <w:lvlText w:val=""/>
+      <w:lvlJc w:val="left"/>
+      <w:pPr>
+        <w:ind w:left="2880" w:hanging="360"/>
+      </w:pPr>
+      <w:rPr>
+        <w:rFonts w:ascii="Symbol" w:hAnsi="Symbol" w:hint="default"/>
+      </w:rPr>
+    </w:lvl>
+    <w:lvl w:ilvl="4" w:tplc="04090003" w:tentative="1">
+      <w:start w:val="1"/>
+      <w:numFmt w:val="bullet"/>
+      <w:lvlText w:val="o"/>
+      <w:lvlJc w:val="left"/>
+      <w:pPr>
+        <w:ind w:left="3600" w:hanging="360"/>
+      </w:pPr>
+      <w:rPr>
+        <w:rFonts w:ascii="Courier New" w:hAnsi="Courier New" w:cs="Courier New" w:hint="default"/>
+      </w:rPr>
+    </w:lvl>
+    <w:lvl w:ilvl="5" w:tplc="04090005" w:tentative="1">
+      <w:start w:val="1"/>
+      <w:numFmt w:val="bullet"/>
+      <w:lvlText w:val=""/>
+      <w:lvlJc w:val="left"/>
+      <w:pPr>
+        <w:ind w:left="4320" w:hanging="360"/>
+      </w:pPr>
+      <w:rPr>
+        <w:rFonts w:ascii="Wingdings" w:hAnsi="Wingdings" w:hint="default"/>
+      </w:rPr>
+    </w:lvl>
+    <w:lvl w:ilvl="6" w:tplc="04090001" w:tentative="1">
+      <w:start w:val="1"/>
+      <w:numFmt w:val="bullet"/>
+      <w:lvlText w:val=""/>
+      <w:lvlJc w:val="left"/>
+      <w:pPr>
+        <w:ind w:left="5040" w:hanging="360"/>
+      </w:pPr>
+      <w:rPr>
+        <w:rFonts w:ascii="Symbol" w:hAnsi="Symbol" w:hint="default"/>
+      </w:rPr>
+    </w:lvl>
+    <w:lvl w:ilvl="7" w:tplc="04090003" w:tentative="1">
+      <w:start w:val="1"/>
+      <w:numFmt w:val="bullet"/>
+      <w:lvlText w:val="o"/>
+      <w:lvlJc w:val="left"/>
+      <w:pPr>
+        <w:ind w:left="5760" w:hanging="360"/>
+      </w:pPr>
+      <w:rPr>
+        <w:rFonts w:ascii="Courier New" w:hAnsi="Courier New" w:cs="Courier New" w:hint="default"/>
+      </w:rPr>
+    </w:lvl>
+    <w:lvl w:ilvl="8" w:tplc="04090005" w:tentative="1">
+      <w:start w:val="1"/>
+      <w:numFmt w:val="bullet"/>
+      <w:lvlText w:val=""/>
+      <w:lvlJc w:val="left"/>
+      <w:pPr>
+        <w:ind w:left="6480" w:hanging="360"/>
+      </w:pPr>
+      <w:rPr>
+        <w:rFonts w:ascii="Wingdings" w:hAnsi="Wingdings" w:hint="default"/>
+      </w:rPr>
+    </w:lvl>
+  </w:abstractNum>
+  <w:abstractNum w:abstractNumId="1" w15:restartNumberingAfterBreak="0">
     <w:nsid w:val="2D001770"/>
     <w:multiLevelType w:val="hybridMultilevel"/>
     <w:tmpl w:val="B428CF92"/>
@@ -1187,7 +2458,7 @@
       </w:rPr>
     </w:lvl>
   </w:abstractNum>
-  <w:abstractNum w:abstractNumId="1" w15:restartNumberingAfterBreak="0">
+  <w:abstractNum w:abstractNumId="2" w15:restartNumberingAfterBreak="0">
     <w:nsid w:val="31536725"/>
     <w:multiLevelType w:val="hybridMultilevel"/>
     <w:tmpl w:val="6C3EE57E"/>
@@ -1300,7 +2571,120 @@
       </w:rPr>
     </w:lvl>
   </w:abstractNum>
-  <w:abstractNum w:abstractNumId="2" w15:restartNumberingAfterBreak="0">
+  <w:abstractNum w:abstractNumId="3" w15:restartNumberingAfterBreak="0">
+    <w:nsid w:val="37351B3C"/>
+    <w:multiLevelType w:val="hybridMultilevel"/>
+    <w:tmpl w:val="0A2A3808"/>
+    <w:lvl w:ilvl="0" w:tplc="04090001">
+      <w:start w:val="1"/>
+      <w:numFmt w:val="bullet"/>
+      <w:lvlText w:val=""/>
+      <w:lvlJc w:val="left"/>
+      <w:pPr>
+        <w:ind w:left="720" w:hanging="360"/>
+      </w:pPr>
+      <w:rPr>
+        <w:rFonts w:ascii="Symbol" w:hAnsi="Symbol" w:hint="default"/>
+      </w:rPr>
+    </w:lvl>
+    <w:lvl w:ilvl="1" w:tplc="04090003" w:tentative="1">
+      <w:start w:val="1"/>
+      <w:numFmt w:val="bullet"/>
+      <w:lvlText w:val="o"/>
+      <w:lvlJc w:val="left"/>
+      <w:pPr>
+        <w:ind w:left="1440" w:hanging="360"/>
+      </w:pPr>
+      <w:rPr>
+        <w:rFonts w:ascii="Courier New" w:hAnsi="Courier New" w:cs="Courier New" w:hint="default"/>
+      </w:rPr>
+    </w:lvl>
+    <w:lvl w:ilvl="2" w:tplc="04090005" w:tentative="1">
+      <w:start w:val="1"/>
+      <w:numFmt w:val="bullet"/>
+      <w:lvlText w:val=""/>
+      <w:lvlJc w:val="left"/>
+      <w:pPr>
+        <w:ind w:left="2160" w:hanging="360"/>
+      </w:pPr>
+      <w:rPr>
+        <w:rFonts w:ascii="Wingdings" w:hAnsi="Wingdings" w:hint="default"/>
+      </w:rPr>
+    </w:lvl>
+    <w:lvl w:ilvl="3" w:tplc="04090001" w:tentative="1">
+      <w:start w:val="1"/>
+      <w:numFmt w:val="bullet"/>
+      <w:lvlText w:val=""/>
+      <w:lvlJc w:val="left"/>
+      <w:pPr>
+        <w:ind w:left="2880" w:hanging="360"/>
+      </w:pPr>
+      <w:rPr>
+        <w:rFonts w:ascii="Symbol" w:hAnsi="Symbol" w:hint="default"/>
+      </w:rPr>
+    </w:lvl>
+    <w:lvl w:ilvl="4" w:tplc="04090003" w:tentative="1">
+      <w:start w:val="1"/>
+      <w:numFmt w:val="bullet"/>
+      <w:lvlText w:val="o"/>
+      <w:lvlJc w:val="left"/>
+      <w:pPr>
+        <w:ind w:left="3600" w:hanging="360"/>
+      </w:pPr>
+      <w:rPr>
+        <w:rFonts w:ascii="Courier New" w:hAnsi="Courier New" w:cs="Courier New" w:hint="default"/>
+      </w:rPr>
+    </w:lvl>
+    <w:lvl w:ilvl="5" w:tplc="04090005" w:tentative="1">
+      <w:start w:val="1"/>
+      <w:numFmt w:val="bullet"/>
+      <w:lvlText w:val=""/>
+      <w:lvlJc w:val="left"/>
+      <w:pPr>
+        <w:ind w:left="4320" w:hanging="360"/>
+      </w:pPr>
+      <w:rPr>
+        <w:rFonts w:ascii="Wingdings" w:hAnsi="Wingdings" w:hint="default"/>
+      </w:rPr>
+    </w:lvl>
+    <w:lvl w:ilvl="6" w:tplc="04090001" w:tentative="1">
+      <w:start w:val="1"/>
+      <w:numFmt w:val="bullet"/>
+      <w:lvlText w:val=""/>
+      <w:lvlJc w:val="left"/>
+      <w:pPr>
+        <w:ind w:left="5040" w:hanging="360"/>
+      </w:pPr>
+      <w:rPr>
+        <w:rFonts w:ascii="Symbol" w:hAnsi="Symbol" w:hint="default"/>
+      </w:rPr>
+    </w:lvl>
+    <w:lvl w:ilvl="7" w:tplc="04090003" w:tentative="1">
+      <w:start w:val="1"/>
+      <w:numFmt w:val="bullet"/>
+      <w:lvlText w:val="o"/>
+      <w:lvlJc w:val="left"/>
+      <w:pPr>
+        <w:ind w:left="5760" w:hanging="360"/>
+      </w:pPr>
+      <w:rPr>
+        <w:rFonts w:ascii="Courier New" w:hAnsi="Courier New" w:cs="Courier New" w:hint="default"/>
+      </w:rPr>
+    </w:lvl>
+    <w:lvl w:ilvl="8" w:tplc="04090005" w:tentative="1">
+      <w:start w:val="1"/>
+      <w:numFmt w:val="bullet"/>
+      <w:lvlText w:val=""/>
+      <w:lvlJc w:val="left"/>
+      <w:pPr>
+        <w:ind w:left="6480" w:hanging="360"/>
+      </w:pPr>
+      <w:rPr>
+        <w:rFonts w:ascii="Wingdings" w:hAnsi="Wingdings" w:hint="default"/>
+      </w:rPr>
+    </w:lvl>
+  </w:abstractNum>
+  <w:abstractNum w:abstractNumId="4" w15:restartNumberingAfterBreak="0">
     <w:nsid w:val="5E0C2DF2"/>
     <w:multiLevelType w:val="hybridMultilevel"/>
     <w:tmpl w:val="D3DC4BEC"/>
@@ -1413,14 +2797,109 @@
       </w:rPr>
     </w:lvl>
   </w:abstractNum>
+  <w:abstractNum w:abstractNumId="5" w15:restartNumberingAfterBreak="0">
+    <w:nsid w:val="637E1475"/>
+    <w:multiLevelType w:val="hybridMultilevel"/>
+    <w:tmpl w:val="1AB4CD66"/>
+    <w:lvl w:ilvl="0" w:tplc="0409000F">
+      <w:start w:val="1"/>
+      <w:numFmt w:val="decimal"/>
+      <w:lvlText w:val="%1."/>
+      <w:lvlJc w:val="left"/>
+      <w:pPr>
+        <w:ind w:left="720" w:hanging="360"/>
+      </w:pPr>
+    </w:lvl>
+    <w:lvl w:ilvl="1" w:tplc="04090019" w:tentative="1">
+      <w:start w:val="1"/>
+      <w:numFmt w:val="lowerLetter"/>
+      <w:lvlText w:val="%2."/>
+      <w:lvlJc w:val="left"/>
+      <w:pPr>
+        <w:ind w:left="1440" w:hanging="360"/>
+      </w:pPr>
+    </w:lvl>
+    <w:lvl w:ilvl="2" w:tplc="0409001B" w:tentative="1">
+      <w:start w:val="1"/>
+      <w:numFmt w:val="lowerRoman"/>
+      <w:lvlText w:val="%3."/>
+      <w:lvlJc w:val="right"/>
+      <w:pPr>
+        <w:ind w:left="2160" w:hanging="180"/>
+      </w:pPr>
+    </w:lvl>
+    <w:lvl w:ilvl="3" w:tplc="0409000F" w:tentative="1">
+      <w:start w:val="1"/>
+      <w:numFmt w:val="decimal"/>
+      <w:lvlText w:val="%4."/>
+      <w:lvlJc w:val="left"/>
+      <w:pPr>
+        <w:ind w:left="2880" w:hanging="360"/>
+      </w:pPr>
+    </w:lvl>
+    <w:lvl w:ilvl="4" w:tplc="04090019" w:tentative="1">
+      <w:start w:val="1"/>
+      <w:numFmt w:val="lowerLetter"/>
+      <w:lvlText w:val="%5."/>
+      <w:lvlJc w:val="left"/>
+      <w:pPr>
+        <w:ind w:left="3600" w:hanging="360"/>
+      </w:pPr>
+    </w:lvl>
+    <w:lvl w:ilvl="5" w:tplc="0409001B" w:tentative="1">
+      <w:start w:val="1"/>
+      <w:numFmt w:val="lowerRoman"/>
+      <w:lvlText w:val="%6."/>
+      <w:lvlJc w:val="right"/>
+      <w:pPr>
+        <w:ind w:left="4320" w:hanging="180"/>
+      </w:pPr>
+    </w:lvl>
+    <w:lvl w:ilvl="6" w:tplc="0409000F" w:tentative="1">
+      <w:start w:val="1"/>
+      <w:numFmt w:val="decimal"/>
+      <w:lvlText w:val="%7."/>
+      <w:lvlJc w:val="left"/>
+      <w:pPr>
+        <w:ind w:left="5040" w:hanging="360"/>
+      </w:pPr>
+    </w:lvl>
+    <w:lvl w:ilvl="7" w:tplc="04090019" w:tentative="1">
+      <w:start w:val="1"/>
+      <w:numFmt w:val="lowerLetter"/>
+      <w:lvlText w:val="%8."/>
+      <w:lvlJc w:val="left"/>
+      <w:pPr>
+        <w:ind w:left="5760" w:hanging="360"/>
+      </w:pPr>
+    </w:lvl>
+    <w:lvl w:ilvl="8" w:tplc="0409001B" w:tentative="1">
+      <w:start w:val="1"/>
+      <w:numFmt w:val="lowerRoman"/>
+      <w:lvlText w:val="%9."/>
+      <w:lvlJc w:val="right"/>
+      <w:pPr>
+        <w:ind w:left="6480" w:hanging="180"/>
+      </w:pPr>
+    </w:lvl>
+  </w:abstractNum>
   <w:num w:numId="1">
+    <w:abstractNumId w:val="4"/>
+  </w:num>
+  <w:num w:numId="2">
     <w:abstractNumId w:val="2"/>
   </w:num>
-  <w:num w:numId="2">
+  <w:num w:numId="3">
     <w:abstractNumId w:val="1"/>
   </w:num>
-  <w:num w:numId="3">
+  <w:num w:numId="4">
+    <w:abstractNumId w:val="3"/>
+  </w:num>
+  <w:num w:numId="5">
     <w:abstractNumId w:val="0"/>
+  </w:num>
+  <w:num w:numId="6">
+    <w:abstractNumId w:val="5"/>
   </w:num>
 </w:numbering>
 </file>
@@ -1956,6 +3435,49 @@
       <w:contextualSpacing/>
     </w:pPr>
   </w:style>
+  <w:style w:type="paragraph" w:styleId="Ondertitel">
+    <w:name w:val="Subtitle"/>
+    <w:basedOn w:val="Standaard"/>
+    <w:next w:val="Standaard"/>
+    <w:link w:val="OndertitelChar"/>
+    <w:uiPriority w:val="11"/>
+    <w:qFormat/>
+    <w:rsid w:val="00C86BF4"/>
+    <w:pPr>
+      <w:numPr>
+        <w:ilvl w:val="1"/>
+      </w:numPr>
+    </w:pPr>
+    <w:rPr>
+      <w:rFonts w:eastAsiaTheme="minorEastAsia"/>
+      <w:color w:val="5A5A5A" w:themeColor="text1" w:themeTint="A5"/>
+      <w:spacing w:val="15"/>
+    </w:rPr>
+  </w:style>
+  <w:style w:type="character" w:customStyle="1" w:styleId="OndertitelChar">
+    <w:name w:val="Ondertitel Char"/>
+    <w:basedOn w:val="Standaardalinea-lettertype"/>
+    <w:link w:val="Ondertitel"/>
+    <w:uiPriority w:val="11"/>
+    <w:rsid w:val="00C86BF4"/>
+    <w:rPr>
+      <w:rFonts w:eastAsiaTheme="minorEastAsia"/>
+      <w:color w:val="5A5A5A" w:themeColor="text1" w:themeTint="A5"/>
+      <w:spacing w:val="15"/>
+      <w:lang w:val="nl-BE"/>
+    </w:rPr>
+  </w:style>
+  <w:style w:type="character" w:styleId="Nadruk">
+    <w:name w:val="Emphasis"/>
+    <w:basedOn w:val="Standaardalinea-lettertype"/>
+    <w:uiPriority w:val="20"/>
+    <w:qFormat/>
+    <w:rsid w:val="000E113E"/>
+    <w:rPr>
+      <w:i/>
+      <w:iCs/>
+    </w:rPr>
+  </w:style>
 </w:styles>
 </file>
 

</xml_diff>